<commit_message>
added design document fixes
</commit_message>
<xml_diff>
--- a/DesignDoc/Design document.docx
+++ b/DesignDoc/Design document.docx
@@ -46,7 +46,25 @@
         </w:tabs>
       </w:pPr>
       <w:r>
-        <w:t>For this project we will be using C-V-M or controller view model, architecture.</w:t>
+        <w:t xml:space="preserve">For this project we will be using </w:t>
+      </w:r>
+      <w:r>
+        <w:t xml:space="preserve">M-V-C </w:t>
+      </w:r>
+      <w:r>
+        <w:t xml:space="preserve">or </w:t>
+      </w:r>
+      <w:r>
+        <w:t>model,</w:t>
+      </w:r>
+      <w:r>
+        <w:t xml:space="preserve"> view</w:t>
+      </w:r>
+      <w:r>
+        <w:t>, controller</w:t>
+      </w:r>
+      <w:r>
+        <w:t>, architecture.</w:t>
       </w:r>
     </w:p>
     <w:p>
@@ -105,7 +123,6 @@
           <w:tab w:val="left" w:pos="3570"/>
         </w:tabs>
       </w:pPr>
-      <w:bookmarkStart w:id="0" w:name="_GoBack"/>
       <w:r>
         <w:rPr>
           <w:noProof/>
@@ -173,7 +190,6 @@
           </wp:anchor>
         </w:drawing>
       </w:r>
-      <w:bookmarkEnd w:id="0"/>
       <w:r>
         <w:rPr>
           <w:b/>
@@ -410,7 +426,33 @@
         </w:tabs>
       </w:pPr>
       <w:r>
-        <w:t xml:space="preserve">Reference to the controller, allow for transferring data back and forth from model to the view. </w:t>
+        <w:rPr>
+          <w:b/>
+        </w:rPr>
+        <w:t xml:space="preserve">Controller </w:t>
+      </w:r>
+      <w:proofErr w:type="spellStart"/>
+      <w:r>
+        <w:rPr>
+          <w:b/>
+        </w:rPr>
+        <w:t>RefToC</w:t>
+      </w:r>
+      <w:r>
+        <w:rPr>
+          <w:b/>
+        </w:rPr>
+        <w:t>ontrolle</w:t>
+      </w:r>
+      <w:r>
+        <w:t>r</w:t>
+      </w:r>
+      <w:proofErr w:type="spellEnd"/>
+      <w:r>
+        <w:t xml:space="preserve">:  </w:t>
+      </w:r>
+      <w:r>
+        <w:t xml:space="preserve">allow for transferring data back and forth from model to the view. </w:t>
       </w:r>
     </w:p>
     <w:p>
@@ -483,10 +525,590 @@
     <w:p>
       <w:pPr>
         <w:pStyle w:val="ListParagraph"/>
-        <w:tabs>
-          <w:tab w:val="left" w:pos="3570"/>
-        </w:tabs>
-      </w:pPr>
+        <w:numPr>
+          <w:ilvl w:val="3"/>
+          <w:numId w:val="3"/>
+        </w:numPr>
+        <w:tabs>
+          <w:tab w:val="left" w:pos="3570"/>
+        </w:tabs>
+      </w:pPr>
+      <w:proofErr w:type="spellStart"/>
+      <w:proofErr w:type="gramStart"/>
+      <w:r>
+        <w:rPr>
+          <w:b/>
+        </w:rPr>
+        <w:t>browseFileActList</w:t>
+      </w:r>
+      <w:proofErr w:type="spellEnd"/>
+      <w:r>
+        <w:rPr>
+          <w:b/>
+        </w:rPr>
+        <w:t>(</w:t>
+      </w:r>
+      <w:proofErr w:type="gramEnd"/>
+      <w:r>
+        <w:rPr>
+          <w:b/>
+        </w:rPr>
+        <w:t>):</w:t>
+      </w:r>
+      <w:r>
+        <w:t xml:space="preserve"> Action listener for </w:t>
+      </w:r>
+      <w:proofErr w:type="spellStart"/>
+      <w:r>
+        <w:t>browseFile</w:t>
+      </w:r>
+      <w:proofErr w:type="spellEnd"/>
+      <w:r>
+        <w:t xml:space="preserve"> button, will pop up the windows explorer being able to find file. Once file is found it will transfer directory into the INPUT field next to the browse button.</w:t>
+      </w:r>
+    </w:p>
+    <w:p>
+      <w:pPr>
+        <w:pStyle w:val="ListParagraph"/>
+        <w:numPr>
+          <w:ilvl w:val="3"/>
+          <w:numId w:val="3"/>
+        </w:numPr>
+        <w:tabs>
+          <w:tab w:val="left" w:pos="3570"/>
+        </w:tabs>
+      </w:pPr>
+      <w:proofErr w:type="spellStart"/>
+      <w:proofErr w:type="gramStart"/>
+      <w:r>
+        <w:rPr>
+          <w:b/>
+        </w:rPr>
+        <w:t>CompareFileActListener</w:t>
+      </w:r>
+      <w:proofErr w:type="spellEnd"/>
+      <w:r>
+        <w:rPr>
+          <w:b/>
+        </w:rPr>
+        <w:t>(</w:t>
+      </w:r>
+      <w:proofErr w:type="gramEnd"/>
+      <w:r>
+        <w:rPr>
+          <w:b/>
+        </w:rPr>
+        <w:t>):</w:t>
+      </w:r>
+      <w:r>
+        <w:t xml:space="preserve"> Once this button is pressed, will check the input field. If it is empty, it will throw </w:t>
+      </w:r>
+      <w:r>
+        <w:t>an</w:t>
+      </w:r>
+      <w:r>
+        <w:t xml:space="preserve"> error message at user. Else it will move to new panel window.</w:t>
+      </w:r>
+      <w:r>
+        <w:t xml:space="preserve"> Activate controller to update new directory added.</w:t>
+      </w:r>
+    </w:p>
+    <w:p>
+      <w:pPr>
+        <w:pStyle w:val="ListParagraph"/>
+        <w:numPr>
+          <w:ilvl w:val="3"/>
+          <w:numId w:val="3"/>
+        </w:numPr>
+        <w:tabs>
+          <w:tab w:val="left" w:pos="3570"/>
+        </w:tabs>
+      </w:pPr>
+      <w:proofErr w:type="spellStart"/>
+      <w:proofErr w:type="gramStart"/>
+      <w:r>
+        <w:rPr>
+          <w:b/>
+        </w:rPr>
+        <w:t>HideMainMenu</w:t>
+      </w:r>
+      <w:proofErr w:type="spellEnd"/>
+      <w:r>
+        <w:rPr>
+          <w:b/>
+        </w:rPr>
+        <w:t>(</w:t>
+      </w:r>
+      <w:proofErr w:type="gramEnd"/>
+      <w:r>
+        <w:rPr>
+          <w:b/>
+        </w:rPr>
+        <w:t xml:space="preserve">): </w:t>
+      </w:r>
+      <w:r>
+        <w:t>Hides the main menu, called once this window is done being used. Can be called later in the program, if a button is pressed to open it up again.</w:t>
+      </w:r>
+    </w:p>
+    <w:p>
+      <w:pPr>
+        <w:pStyle w:val="ListParagraph"/>
+        <w:numPr>
+          <w:ilvl w:val="3"/>
+          <w:numId w:val="3"/>
+        </w:numPr>
+        <w:tabs>
+          <w:tab w:val="left" w:pos="3570"/>
+        </w:tabs>
+      </w:pPr>
+      <w:proofErr w:type="spellStart"/>
+      <w:proofErr w:type="gramStart"/>
+      <w:r>
+        <w:rPr>
+          <w:b/>
+        </w:rPr>
+        <w:t>BuildStylometricPanel</w:t>
+      </w:r>
+      <w:proofErr w:type="spellEnd"/>
+      <w:r>
+        <w:rPr>
+          <w:b/>
+        </w:rPr>
+        <w:t>(</w:t>
+      </w:r>
+      <w:proofErr w:type="gramEnd"/>
+      <w:r>
+        <w:rPr>
+          <w:b/>
+        </w:rPr>
+        <w:t xml:space="preserve">): </w:t>
+      </w:r>
+      <w:r>
+        <w:t xml:space="preserve">Builds actual interface, that users can interact, Look at GUI section to see how this roughly looks like. </w:t>
+      </w:r>
+    </w:p>
+    <w:p>
+      <w:pPr>
+        <w:tabs>
+          <w:tab w:val="left" w:pos="3570"/>
+        </w:tabs>
+      </w:pPr>
+    </w:p>
+    <w:p>
+      <w:pPr>
+        <w:tabs>
+          <w:tab w:val="left" w:pos="3570"/>
+        </w:tabs>
+      </w:pPr>
+    </w:p>
+    <w:p>
+      <w:pPr>
+        <w:tabs>
+          <w:tab w:val="left" w:pos="3570"/>
+        </w:tabs>
+      </w:pPr>
+    </w:p>
+    <w:p>
+      <w:pPr>
+        <w:tabs>
+          <w:tab w:val="left" w:pos="3570"/>
+        </w:tabs>
+      </w:pPr>
+      <w:r>
+        <w:rPr>
+          <w:noProof/>
+        </w:rPr>
+        <w:drawing>
+          <wp:anchor distT="0" distB="0" distL="114300" distR="114300" simplePos="0" relativeHeight="251659264" behindDoc="1" locked="0" layoutInCell="1" allowOverlap="1" wp14:anchorId="45D1A771">
+            <wp:simplePos x="0" y="0"/>
+            <wp:positionH relativeFrom="column">
+              <wp:posOffset>-466725</wp:posOffset>
+            </wp:positionH>
+            <wp:positionV relativeFrom="paragraph">
+              <wp:posOffset>269875</wp:posOffset>
+            </wp:positionV>
+            <wp:extent cx="14780311" cy="7486650"/>
+            <wp:effectExtent l="0" t="0" r="2540" b="0"/>
+            <wp:wrapNone/>
+            <wp:docPr id="2" name="Picture 2"/>
+            <wp:cNvGraphicFramePr>
+              <a:graphicFrameLocks xmlns:a="http://schemas.openxmlformats.org/drawingml/2006/main" noChangeAspect="1"/>
+            </wp:cNvGraphicFramePr>
+            <a:graphic xmlns:a="http://schemas.openxmlformats.org/drawingml/2006/main">
+              <a:graphicData uri="http://schemas.openxmlformats.org/drawingml/2006/picture">
+                <pic:pic xmlns:pic="http://schemas.openxmlformats.org/drawingml/2006/picture">
+                  <pic:nvPicPr>
+                    <pic:cNvPr id="0" name="Picture 1"/>
+                    <pic:cNvPicPr>
+                      <a:picLocks noChangeAspect="1" noChangeArrowheads="1"/>
+                    </pic:cNvPicPr>
+                  </pic:nvPicPr>
+                  <pic:blipFill>
+                    <a:blip r:embed="rId6">
+                      <a:extLst>
+                        <a:ext uri="{28A0092B-C50C-407E-A947-70E740481C1C}">
+                          <a14:useLocalDpi xmlns:a14="http://schemas.microsoft.com/office/drawing/2010/main" val="0"/>
+                        </a:ext>
+                      </a:extLst>
+                    </a:blip>
+                    <a:srcRect/>
+                    <a:stretch>
+                      <a:fillRect/>
+                    </a:stretch>
+                  </pic:blipFill>
+                  <pic:spPr bwMode="auto">
+                    <a:xfrm>
+                      <a:off x="0" y="0"/>
+                      <a:ext cx="14780311" cy="7486650"/>
+                    </a:xfrm>
+                    <a:prstGeom prst="rect">
+                      <a:avLst/>
+                    </a:prstGeom>
+                    <a:noFill/>
+                    <a:ln>
+                      <a:noFill/>
+                    </a:ln>
+                  </pic:spPr>
+                </pic:pic>
+              </a:graphicData>
+            </a:graphic>
+            <wp14:sizeRelH relativeFrom="margin">
+              <wp14:pctWidth>0</wp14:pctWidth>
+            </wp14:sizeRelH>
+            <wp14:sizeRelV relativeFrom="margin">
+              <wp14:pctHeight>0</wp14:pctHeight>
+            </wp14:sizeRelV>
+          </wp:anchor>
+        </w:drawing>
+      </w:r>
+    </w:p>
+    <w:p>
+      <w:pPr>
+        <w:pStyle w:val="ListParagraph"/>
+        <w:numPr>
+          <w:ilvl w:val="0"/>
+          <w:numId w:val="3"/>
+        </w:numPr>
+        <w:tabs>
+          <w:tab w:val="left" w:pos="3570"/>
+        </w:tabs>
+      </w:pPr>
+      <w:r>
+        <w:rPr>
+          <w:b/>
+        </w:rPr>
+        <w:t>GUI for View:</w:t>
+      </w:r>
+    </w:p>
+    <w:p>
+      <w:pPr>
+        <w:tabs>
+          <w:tab w:val="left" w:pos="3570"/>
+        </w:tabs>
+        <w:rPr>
+          <w:b/>
+        </w:rPr>
+      </w:pPr>
+    </w:p>
+    <w:p>
+      <w:pPr>
+        <w:tabs>
+          <w:tab w:val="left" w:pos="3570"/>
+        </w:tabs>
+        <w:rPr>
+          <w:b/>
+        </w:rPr>
+      </w:pPr>
+    </w:p>
+    <w:p>
+      <w:pPr>
+        <w:tabs>
+          <w:tab w:val="left" w:pos="3570"/>
+        </w:tabs>
+        <w:rPr>
+          <w:b/>
+        </w:rPr>
+      </w:pPr>
+    </w:p>
+    <w:p>
+      <w:pPr>
+        <w:tabs>
+          <w:tab w:val="left" w:pos="3570"/>
+        </w:tabs>
+        <w:rPr>
+          <w:b/>
+        </w:rPr>
+      </w:pPr>
+    </w:p>
+    <w:p>
+      <w:pPr>
+        <w:tabs>
+          <w:tab w:val="left" w:pos="3570"/>
+        </w:tabs>
+        <w:rPr>
+          <w:b/>
+        </w:rPr>
+      </w:pPr>
+    </w:p>
+    <w:p>
+      <w:pPr>
+        <w:tabs>
+          <w:tab w:val="left" w:pos="3570"/>
+        </w:tabs>
+        <w:rPr>
+          <w:b/>
+        </w:rPr>
+      </w:pPr>
+    </w:p>
+    <w:p>
+      <w:pPr>
+        <w:tabs>
+          <w:tab w:val="left" w:pos="3570"/>
+        </w:tabs>
+        <w:rPr>
+          <w:b/>
+        </w:rPr>
+      </w:pPr>
+    </w:p>
+    <w:p>
+      <w:pPr>
+        <w:tabs>
+          <w:tab w:val="left" w:pos="3570"/>
+        </w:tabs>
+        <w:rPr>
+          <w:b/>
+        </w:rPr>
+      </w:pPr>
+    </w:p>
+    <w:p>
+      <w:pPr>
+        <w:tabs>
+          <w:tab w:val="left" w:pos="3570"/>
+        </w:tabs>
+        <w:rPr>
+          <w:b/>
+        </w:rPr>
+      </w:pPr>
+    </w:p>
+    <w:p>
+      <w:pPr>
+        <w:tabs>
+          <w:tab w:val="left" w:pos="3570"/>
+        </w:tabs>
+      </w:pPr>
+      <w:r>
+        <w:rPr>
+          <w:b/>
+        </w:rPr>
+        <w:lastRenderedPageBreak/>
+        <w:t xml:space="preserve"> </w:t>
+      </w:r>
+    </w:p>
+    <w:p>
+      <w:pPr>
+        <w:pStyle w:val="ListParagraph"/>
+        <w:tabs>
+          <w:tab w:val="left" w:pos="3570"/>
+        </w:tabs>
+      </w:pPr>
+    </w:p>
+    <w:p>
+      <w:pPr>
+        <w:pStyle w:val="ListParagraph"/>
+        <w:numPr>
+          <w:ilvl w:val="0"/>
+          <w:numId w:val="3"/>
+        </w:numPr>
+        <w:tabs>
+          <w:tab w:val="left" w:pos="3570"/>
+        </w:tabs>
+      </w:pPr>
+      <w:r>
+        <w:rPr>
+          <w:b/>
+        </w:rPr>
+        <w:t xml:space="preserve">Model classes: </w:t>
+      </w:r>
+    </w:p>
+    <w:p>
+      <w:pPr>
+        <w:pStyle w:val="ListParagraph"/>
+        <w:numPr>
+          <w:ilvl w:val="1"/>
+          <w:numId w:val="3"/>
+        </w:numPr>
+        <w:tabs>
+          <w:tab w:val="left" w:pos="3570"/>
+        </w:tabs>
+      </w:pPr>
+      <w:r>
+        <w:rPr>
+          <w:b/>
+        </w:rPr>
+        <w:t>Calculations:</w:t>
+      </w:r>
+      <w:r>
+        <w:t xml:space="preserve"> A python file which contains all calculations required for stylometric </w:t>
+      </w:r>
+      <w:r>
+        <w:t>analysis</w:t>
+      </w:r>
+      <w:r>
+        <w:t xml:space="preserve">. </w:t>
+      </w:r>
+    </w:p>
+    <w:p>
+      <w:pPr>
+        <w:pStyle w:val="ListParagraph"/>
+        <w:numPr>
+          <w:ilvl w:val="2"/>
+          <w:numId w:val="3"/>
+        </w:numPr>
+        <w:tabs>
+          <w:tab w:val="left" w:pos="3570"/>
+        </w:tabs>
+        <w:rPr>
+          <w:b/>
+        </w:rPr>
+      </w:pPr>
+      <w:r>
+        <w:rPr>
+          <w:b/>
+        </w:rPr>
+        <w:t>Global Variables:</w:t>
+      </w:r>
+    </w:p>
+    <w:p>
+      <w:pPr>
+        <w:pStyle w:val="ListParagraph"/>
+        <w:numPr>
+          <w:ilvl w:val="3"/>
+          <w:numId w:val="3"/>
+        </w:numPr>
+        <w:tabs>
+          <w:tab w:val="left" w:pos="3570"/>
+        </w:tabs>
+      </w:pPr>
+      <w:proofErr w:type="spellStart"/>
+      <w:r>
+        <w:rPr>
+          <w:b/>
+        </w:rPr>
+        <w:t>ListOfStrings</w:t>
+      </w:r>
+      <w:proofErr w:type="spellEnd"/>
+      <w:r>
+        <w:rPr>
+          <w:b/>
+        </w:rPr>
+        <w:t xml:space="preserve"> Authors</w:t>
+      </w:r>
+      <w:r>
+        <w:t>: for calculations, what authors do we want to look through.</w:t>
+      </w:r>
+    </w:p>
+    <w:p>
+      <w:pPr>
+        <w:pStyle w:val="ListParagraph"/>
+        <w:numPr>
+          <w:ilvl w:val="2"/>
+          <w:numId w:val="3"/>
+        </w:numPr>
+        <w:tabs>
+          <w:tab w:val="left" w:pos="3570"/>
+        </w:tabs>
+      </w:pPr>
+      <w:r>
+        <w:rPr>
+          <w:b/>
+        </w:rPr>
+        <w:t>Methods:</w:t>
+      </w:r>
+    </w:p>
+    <w:p>
+      <w:pPr>
+        <w:pStyle w:val="ListParagraph"/>
+        <w:numPr>
+          <w:ilvl w:val="3"/>
+          <w:numId w:val="3"/>
+        </w:numPr>
+        <w:tabs>
+          <w:tab w:val="left" w:pos="3570"/>
+        </w:tabs>
+      </w:pPr>
+      <w:proofErr w:type="spellStart"/>
+      <w:proofErr w:type="gramStart"/>
+      <w:r>
+        <w:rPr>
+          <w:b/>
+        </w:rPr>
+        <w:t>MendenhallsCharCurveComp</w:t>
+      </w:r>
+      <w:proofErr w:type="spellEnd"/>
+      <w:r>
+        <w:rPr>
+          <w:b/>
+        </w:rPr>
+        <w:t>(</w:t>
+      </w:r>
+      <w:proofErr w:type="gramEnd"/>
+      <w:r>
+        <w:rPr>
+          <w:b/>
+        </w:rPr>
+        <w:t>)</w:t>
+      </w:r>
+      <w:r>
+        <w:t>: First stylometric test, able to count through words of different length found in authors writing. Display data in a characteristic curve.</w:t>
+      </w:r>
+    </w:p>
+    <w:p>
+      <w:pPr>
+        <w:pStyle w:val="ListParagraph"/>
+        <w:numPr>
+          <w:ilvl w:val="3"/>
+          <w:numId w:val="3"/>
+        </w:numPr>
+        <w:tabs>
+          <w:tab w:val="left" w:pos="3570"/>
+        </w:tabs>
+      </w:pPr>
+      <w:proofErr w:type="spellStart"/>
+      <w:r>
+        <w:rPr>
+          <w:b/>
+        </w:rPr>
+        <w:t>Kilgariff</w:t>
+      </w:r>
+      <w:proofErr w:type="spellEnd"/>
+      <w:r>
+        <w:rPr>
+          <w:b/>
+        </w:rPr>
+        <w:t xml:space="preserve"> Chi</w:t>
+      </w:r>
+      <w:r>
+        <w:t>-</w:t>
+      </w:r>
+      <w:proofErr w:type="spellStart"/>
+      <w:r>
+        <w:rPr>
+          <w:b/>
+        </w:rPr>
+        <w:t>SquaredCal</w:t>
+      </w:r>
+      <w:proofErr w:type="spellEnd"/>
+      <w:r>
+        <w:rPr>
+          <w:b/>
+        </w:rPr>
+        <w:t xml:space="preserve">(): </w:t>
+      </w:r>
+      <w:r>
+        <w:t>Second stylometric test, chi-squard</w:t>
+      </w:r>
+      <w:bookmarkStart w:id="0" w:name="_GoBack"/>
+      <w:bookmarkEnd w:id="0"/>
     </w:p>
     <w:sectPr>
       <w:pgSz w:w="12240" w:h="15840"/>

</xml_diff>